<commit_message>
Kleine änderung an Rechtschreibung
</commit_message>
<xml_diff>
--- a/Angriffe/Angriffsdokumenation_DOS.docx
+++ b/Angriffe/Angriffsdokumenation_DOS.docx
@@ -7,10 +7,10 @@
         <w:tblStyle w:val="Tabellenraster"/>
         <w:tblW w:w="10485" w:type="dxa"/>
         <w:jc w:val="left"/>
-        <w:tblInd w:w="-5" w:type="dxa"/>
+        <w:tblInd w:w="-10" w:type="dxa"/>
         <w:tblCellMar>
           <w:top w:w="0" w:type="dxa"/>
-          <w:left w:w="103" w:type="dxa"/>
+          <w:left w:w="98" w:type="dxa"/>
           <w:bottom w:w="0" w:type="dxa"/>
           <w:right w:w="108" w:type="dxa"/>
         </w:tblCellMar>
@@ -29,7 +29,7 @@
             <w:tcBorders/>
             <w:shd w:color="auto" w:fill="000000" w:themeFill="text1" w:val="clear"/>
             <w:tcMar>
-              <w:left w:w="103" w:type="dxa"/>
+              <w:left w:w="98" w:type="dxa"/>
             </w:tcMar>
           </w:tcPr>
           <w:p>
@@ -65,7 +65,7 @@
             <w:tcBorders/>
             <w:shd w:fill="auto" w:val="clear"/>
             <w:tcMar>
-              <w:left w:w="103" w:type="dxa"/>
+              <w:left w:w="98" w:type="dxa"/>
             </w:tcMar>
           </w:tcPr>
           <w:p>
@@ -97,7 +97,7 @@
             <w:tcBorders/>
             <w:shd w:fill="auto" w:val="clear"/>
             <w:tcMar>
-              <w:left w:w="103" w:type="dxa"/>
+              <w:left w:w="98" w:type="dxa"/>
             </w:tcMar>
           </w:tcPr>
           <w:p>
@@ -132,7 +132,7 @@
             <w:tcBorders/>
             <w:shd w:fill="auto" w:val="clear"/>
             <w:tcMar>
-              <w:left w:w="103" w:type="dxa"/>
+              <w:left w:w="98" w:type="dxa"/>
             </w:tcMar>
           </w:tcPr>
           <w:p>
@@ -154,14 +154,7 @@
                 <w:sz w:val="20"/>
                 <w:szCs w:val="20"/>
               </w:rPr>
-              <w:t xml:space="preserve">: Lahm legen einer Webseite, </w:t>
-            </w:r>
-            <w:r>
-              <w:rPr>
-                <w:sz w:val="20"/>
-                <w:szCs w:val="20"/>
-              </w:rPr>
-              <w:t>Server etc.</w:t>
+              <w:t>: Lahm legen einer Webseite, Server etc.</w:t>
             </w:r>
           </w:p>
         </w:tc>
@@ -171,7 +164,7 @@
             <w:tcBorders/>
             <w:shd w:fill="auto" w:val="clear"/>
             <w:tcMar>
-              <w:left w:w="103" w:type="dxa"/>
+              <w:left w:w="98" w:type="dxa"/>
             </w:tcMar>
           </w:tcPr>
           <w:p>
@@ -207,7 +200,7 @@
             <w:tcBorders/>
             <w:shd w:color="auto" w:fill="000000" w:themeFill="text1" w:val="clear"/>
             <w:tcMar>
-              <w:left w:w="103" w:type="dxa"/>
+              <w:left w:w="98" w:type="dxa"/>
             </w:tcMar>
           </w:tcPr>
           <w:p>
@@ -238,7 +231,7 @@
             <w:tcBorders/>
             <w:shd w:color="auto" w:fill="E7E6E6" w:themeFill="background2" w:val="clear"/>
             <w:tcMar>
-              <w:left w:w="103" w:type="dxa"/>
+              <w:left w:w="98" w:type="dxa"/>
             </w:tcMar>
           </w:tcPr>
           <w:p>
@@ -265,14 +258,7 @@
                 <w:b w:val="false"/>
                 <w:iCs w:val="false"/>
               </w:rPr>
-              <w:t xml:space="preserve"> : Herr Mustermann, </w:t>
-            </w:r>
-            <w:r>
-              <w:rPr>
-                <w:b w:val="false"/>
-                <w:iCs w:val="false"/>
-              </w:rPr>
-              <w:t>Herr Stern</w:t>
+              <w:t xml:space="preserve"> : Herr Mustermann, Herr Stern</w:t>
             </w:r>
           </w:p>
           <w:p>
@@ -320,31 +306,7 @@
             </w:pPr>
             <w:r>
               <w:rPr/>
-              <w:t>Herr Mustermann möchte d</w:t>
-            </w:r>
-            <w:r>
-              <w:rPr/>
-              <w:t xml:space="preserve">en Server von Herrn Stern </w:t>
-            </w:r>
-            <w:r>
-              <w:rPr/>
-              <w:t xml:space="preserve">lahm legen, damit </w:t>
-            </w:r>
-            <w:r>
-              <w:rPr/>
-              <w:t>Herr Stern nicht arbeiten kann.</w:t>
-            </w:r>
-            <w:r>
-              <w:rPr/>
-              <w:t xml:space="preserve"> </w:t>
-            </w:r>
-            <w:r>
-              <w:rPr/>
-              <w:t>Weil Herr Stern</w:t>
-            </w:r>
-            <w:r>
-              <w:rPr/>
-              <w:t xml:space="preserve"> den letzten Keks genommen hat. </w:t>
+              <w:t xml:space="preserve">Herr Mustermann möchte den Server von Herr Stern lahm legen, damit Herr Stern nicht arbeiten kann. Weil Herr Stern den letzten Keks genommen hat. </w:t>
             </w:r>
           </w:p>
           <w:p>
@@ -371,7 +333,7 @@
             <w:tcBorders/>
             <w:shd w:color="auto" w:fill="E7E6E6" w:themeFill="background2" w:val="clear"/>
             <w:tcMar>
-              <w:left w:w="103" w:type="dxa"/>
+              <w:left w:w="98" w:type="dxa"/>
             </w:tcMar>
           </w:tcPr>
           <w:p>
@@ -403,7 +365,27 @@
                 <w:sz w:val="22"/>
                 <w:szCs w:val="22"/>
               </w:rPr>
-              <w:t>Herr Mustermann insterlliert sich LOIC</w:t>
+              <w:t>Herr Mustermann inst</w:t>
+            </w:r>
+            <w:r>
+              <w:rPr>
+                <w:rFonts w:cs="Calibri" w:ascii="Calibri" w:hAnsi="Calibri" w:asciiTheme="minorHAnsi" w:cstheme="minorHAnsi" w:hAnsiTheme="minorHAnsi"/>
+                <w:b w:val="false"/>
+                <w:i/>
+                <w:sz w:val="22"/>
+                <w:szCs w:val="22"/>
+              </w:rPr>
+              <w:t>al</w:t>
+            </w:r>
+            <w:r>
+              <w:rPr>
+                <w:rFonts w:cs="Calibri" w:ascii="Calibri" w:hAnsi="Calibri" w:asciiTheme="minorHAnsi" w:cstheme="minorHAnsi" w:hAnsiTheme="minorHAnsi"/>
+                <w:b w:val="false"/>
+                <w:i/>
+                <w:sz w:val="22"/>
+                <w:szCs w:val="22"/>
+              </w:rPr>
+              <w:t>liert sich LOIC</w:t>
             </w:r>
             <w:r>
               <w:rPr>
@@ -477,10 +459,10 @@
         <w:tblStyle w:val="Tabellenraster"/>
         <w:tblW w:w="10485" w:type="dxa"/>
         <w:jc w:val="left"/>
-        <w:tblInd w:w="-5" w:type="dxa"/>
+        <w:tblInd w:w="-10" w:type="dxa"/>
         <w:tblCellMar>
           <w:top w:w="0" w:type="dxa"/>
-          <w:left w:w="103" w:type="dxa"/>
+          <w:left w:w="98" w:type="dxa"/>
           <w:bottom w:w="0" w:type="dxa"/>
           <w:right w:w="108" w:type="dxa"/>
         </w:tblCellMar>
@@ -497,7 +479,7 @@
             <w:tcBorders/>
             <w:shd w:color="auto" w:fill="E7E6E6" w:themeFill="background2" w:val="clear"/>
             <w:tcMar>
-              <w:left w:w="103" w:type="dxa"/>
+              <w:left w:w="98" w:type="dxa"/>
             </w:tcMar>
           </w:tcPr>
           <w:p>
@@ -511,37 +493,7 @@
               <w:rPr>
                 <w:i/>
               </w:rPr>
-              <w:t xml:space="preserve">2. </w:t>
-            </w:r>
-            <w:r>
-              <w:rPr>
-                <w:i/>
-              </w:rPr>
-              <w:t>Herr Mustermann kennt die IP des Servers von Herrn Stern un</w:t>
-            </w:r>
-            <w:r>
-              <w:rPr>
-                <w:i/>
-              </w:rPr>
-              <w:t>d</w:t>
-            </w:r>
-            <w:r>
-              <w:rPr>
-                <w:i/>
-              </w:rPr>
-              <w:t xml:space="preserve"> trägt diese ein</w:t>
-            </w:r>
-            <w:r>
-              <w:rPr>
-                <w:i/>
-              </w:rPr>
-              <w:t xml:space="preserve"> </w:t>
-            </w:r>
-            <w:r>
-              <w:rPr>
-                <w:i/>
-              </w:rPr>
-              <w:t>:</w:t>
+              <w:t>2. Herr Mustermann kennt die IP des Servers von Herr Stern und trägt diese ein :</w:t>
             </w:r>
           </w:p>
         </w:tc>
@@ -606,10 +558,10 @@
         <w:tblStyle w:val="Tabellenraster"/>
         <w:tblW w:w="10485" w:type="dxa"/>
         <w:jc w:val="left"/>
-        <w:tblInd w:w="-5" w:type="dxa"/>
+        <w:tblInd w:w="-10" w:type="dxa"/>
         <w:tblCellMar>
           <w:top w:w="0" w:type="dxa"/>
-          <w:left w:w="103" w:type="dxa"/>
+          <w:left w:w="98" w:type="dxa"/>
           <w:bottom w:w="0" w:type="dxa"/>
           <w:right w:w="108" w:type="dxa"/>
         </w:tblCellMar>
@@ -626,7 +578,7 @@
             <w:tcBorders/>
             <w:shd w:color="auto" w:fill="E7E6E6" w:themeFill="background2" w:val="clear"/>
             <w:tcMar>
-              <w:left w:w="103" w:type="dxa"/>
+              <w:left w:w="98" w:type="dxa"/>
             </w:tcMar>
           </w:tcPr>
           <w:p>
@@ -652,7 +604,7 @@
             <w:tcBorders/>
             <w:shd w:color="auto" w:fill="E7E6E6" w:themeFill="background2" w:val="clear"/>
             <w:tcMar>
-              <w:left w:w="103" w:type="dxa"/>
+              <w:left w:w="98" w:type="dxa"/>
             </w:tcMar>
           </w:tcPr>
           <w:p>
@@ -668,13 +620,7 @@
               <w:rPr>
                 <w:i/>
               </w:rPr>
-              <w:t xml:space="preserve">3. </w:t>
-            </w:r>
-            <w:r>
-              <w:rPr>
-                <w:i/>
-              </w:rPr>
-              <w:t>Angriff starten:</w:t>
+              <w:t>3. Angriff starten:</w:t>
             </w:r>
           </w:p>
         </w:tc>
@@ -739,10 +685,10 @@
         <w:tblStyle w:val="Tabellenraster"/>
         <w:tblW w:w="10485" w:type="dxa"/>
         <w:jc w:val="left"/>
-        <w:tblInd w:w="-5" w:type="dxa"/>
+        <w:tblInd w:w="-10" w:type="dxa"/>
         <w:tblCellMar>
           <w:top w:w="0" w:type="dxa"/>
-          <w:left w:w="103" w:type="dxa"/>
+          <w:left w:w="98" w:type="dxa"/>
           <w:bottom w:w="0" w:type="dxa"/>
           <w:right w:w="108" w:type="dxa"/>
         </w:tblCellMar>
@@ -759,7 +705,7 @@
             <w:tcBorders/>
             <w:shd w:color="auto" w:fill="E7E6E6" w:themeFill="background2" w:val="clear"/>
             <w:tcMar>
-              <w:left w:w="103" w:type="dxa"/>
+              <w:left w:w="98" w:type="dxa"/>
             </w:tcMar>
           </w:tcPr>
           <w:p>
@@ -773,13 +719,7 @@
               <w:rPr>
                 <w:i/>
               </w:rPr>
-              <w:t xml:space="preserve">4. </w:t>
-            </w:r>
-            <w:r>
-              <w:rPr>
-                <w:i/>
-              </w:rPr>
-              <w:t>Jetzt wird der Server von Herrn Stern mit Anfragen „überflutet“:</w:t>
+              <w:t>4. Jetzt wird der Server von Herrn Stern mit Anfragen „überflutet“:</w:t>
             </w:r>
           </w:p>
         </w:tc>
@@ -845,10 +785,10 @@
         <w:tblStyle w:val="Tabellenraster"/>
         <w:tblW w:w="10440" w:type="dxa"/>
         <w:jc w:val="left"/>
-        <w:tblInd w:w="33" w:type="dxa"/>
+        <w:tblInd w:w="28" w:type="dxa"/>
         <w:tblCellMar>
           <w:top w:w="0" w:type="dxa"/>
-          <w:left w:w="103" w:type="dxa"/>
+          <w:left w:w="98" w:type="dxa"/>
           <w:bottom w:w="0" w:type="dxa"/>
           <w:right w:w="108" w:type="dxa"/>
         </w:tblCellMar>
@@ -865,7 +805,7 @@
             <w:tcBorders/>
             <w:shd w:color="auto" w:fill="E7E6E6" w:themeFill="background2" w:val="clear"/>
             <w:tcMar>
-              <w:left w:w="103" w:type="dxa"/>
+              <w:left w:w="98" w:type="dxa"/>
             </w:tcMar>
           </w:tcPr>
           <w:p>
@@ -876,11 +816,7 @@
             </w:pPr>
             <w:r>
               <w:rPr/>
-              <w:t>Der Server von Herrn Stern läuft nun langsamer da er mit Anfragen „bombardiert“ wird und dadurch wird das Arbeiten mit dem Server erschwert</w:t>
-            </w:r>
-            <w:r>
-              <w:rPr/>
-              <w:t>.</w:t>
+              <w:t>Der Server von Herr Stern läuft nun langsamer da er mit Anfragen „bombardiert“ wird und dadurch wird das Arbeiten mit dem Server erschwert.</w:t>
             </w:r>
           </w:p>
         </w:tc>

</xml_diff>